<commit_message>
update arquitetura (caso de uso)
</commit_message>
<xml_diff>
--- a/design/CM_Arquitetura.docx
+++ b/design/CM_Arquitetura.docx
@@ -51,17 +51,7 @@
           <w:color w:val="0000FF"/>
           <w:lang w:val="pt-BR"/>
         </w:rPr>
-        <w:t xml:space="preserve">There is guidance within this template that appears in a style named InfoBlue. This style has a hidden font attribute that allows you to toggle whether </w:t>
-      </w:r>
-      <w:r>
-        <w:rPr>
-          <w:rFonts w:ascii="Arial" w:hAnsi="Arial" w:cs="Times"/>
-          <w:iCs/>
-          <w:vanish/>
-          <w:color w:val="0000FF"/>
-          <w:lang w:val="pt-BR"/>
-        </w:rPr>
-        <w:t xml:space="preserve">it is visible or hidden in this template. Use the </w:t>
+        <w:t xml:space="preserve">There is guidance within this template that appears in a style named InfoBlue. This style has a hidden font attribute that allows you to toggle whether it is visible or hidden in this template. Use the </w:t>
       </w:r>
       <w:r>
         <w:rPr>
@@ -186,14 +176,7 @@
           <w:lang w:val="pt-BR"/>
         </w:rPr>
         <w:tab/>
-        <w:t>Este documento descreve a filosofia, as</w:t>
-      </w:r>
-      <w:r>
-        <w:rPr>
-          <w:rFonts w:ascii="Arial" w:hAnsi="Arial"/>
-          <w:lang w:val="pt-BR"/>
-        </w:rPr>
-        <w:t xml:space="preserve"> decisões e os elementos que serão usados no decorrer da implementação do projeto.</w:t>
+        <w:t>Este documento descreve a filosofia, as decisões e os elementos que serão usados no decorrer da implementação do projeto.</w:t>
       </w:r>
     </w:p>
     <w:p>
@@ -329,10 +312,7 @@
         <w:pStyle w:val="Ttulo1"/>
       </w:pPr>
       <w:r>
-        <w:t xml:space="preserve">Mecanismos </w:t>
-      </w:r>
-      <w:r>
-        <w:t>Arquiteturais</w:t>
+        <w:t>Mecanismos Arquiteturais</w:t>
       </w:r>
     </w:p>
     <w:p>
@@ -494,14 +474,7 @@
           <w:rFonts w:ascii="Arial" w:hAnsi="Arial"/>
           <w:lang w:val="pt-BR"/>
         </w:rPr>
-        <w:t>Componentes customizados: JSF dá liberdade para os desenvolvedores criarem componentes próprios ou usar compo</w:t>
-      </w:r>
-      <w:r>
-        <w:rPr>
-          <w:rFonts w:ascii="Arial" w:hAnsi="Arial"/>
-          <w:lang w:val="pt-BR"/>
-        </w:rPr>
-        <w:t>nentes feitos por terceiros.</w:t>
+        <w:t>Componentes customizados: JSF dá liberdade para os desenvolvedores criarem componentes próprios ou usar componentes feitos por terceiros.</w:t>
       </w:r>
     </w:p>
     <w:p>
@@ -694,21 +667,7 @@
           <w:rFonts w:ascii="Arial" w:hAnsi="Arial"/>
           <w:lang w:val="pt-BR"/>
         </w:rPr>
-        <w:t>Fase 1 (Res</w:t>
-      </w:r>
-      <w:r>
-        <w:rPr>
-          <w:rFonts w:ascii="Arial" w:hAnsi="Arial"/>
-          <w:lang w:val="pt-BR"/>
-        </w:rPr>
-        <w:t xml:space="preserve">taurar a visão): Caso a página já tenha sido exibida, é recuperada toda a árvore de componentes configurados no seu estado anterior. Caso esteja sendo exibida pela primeira vez é construída uma nova árvore de componentes. Se a requisição não possuir dados </w:t>
-      </w:r>
-      <w:r>
-        <w:rPr>
-          <w:rFonts w:ascii="Arial" w:hAnsi="Arial"/>
-          <w:lang w:val="pt-BR"/>
-        </w:rPr>
-        <w:t xml:space="preserve">solicitados o JSF pula para a fase de </w:t>
+        <w:t xml:space="preserve">Fase 1 (Restaurar a visão): Caso a página já tenha sido exibida, é recuperada toda a árvore de componentes configurados no seu estado anterior. Caso esteja sendo exibida pela primeira vez é construída uma nova árvore de componentes. Se a requisição não possuir dados solicitados o JSF pula para a fase de </w:t>
       </w:r>
       <w:proofErr w:type="spellStart"/>
       <w:r>
@@ -758,14 +717,7 @@
           <w:rFonts w:ascii="Arial" w:hAnsi="Arial"/>
           <w:lang w:val="pt-BR"/>
         </w:rPr>
-        <w:t>Fase 3 (Processar Validações): A cadeia de entrada com o val</w:t>
-      </w:r>
-      <w:r>
-        <w:rPr>
-          <w:rFonts w:ascii="Arial" w:hAnsi="Arial"/>
-          <w:lang w:val="pt-BR"/>
-        </w:rPr>
-        <w:t xml:space="preserve">or enviado é convertida para o tipo correto do objeto. Caso ocorra algum erro de validação uma mensagem de erro é adicionada no </w:t>
+        <w:t xml:space="preserve">Fase 3 (Processar Validações): A cadeia de entrada com o valor enviado é convertida para o tipo correto do objeto. Caso ocorra algum erro de validação uma mensagem de erro é adicionada no </w:t>
       </w:r>
       <w:proofErr w:type="spellStart"/>
       <w:r>
@@ -813,14 +765,7 @@
           <w:rFonts w:ascii="Arial" w:hAnsi="Arial"/>
           <w:lang w:val="pt-BR"/>
         </w:rPr>
-        <w:t xml:space="preserve"> a vi</w:t>
-      </w:r>
-      <w:r>
-        <w:rPr>
-          <w:rFonts w:ascii="Arial" w:hAnsi="Arial"/>
-          <w:lang w:val="pt-BR"/>
-        </w:rPr>
-        <w:t>são ao usuário levando as mensagens de erro. Caso contrário o ciclo de vida continua normalmente.</w:t>
+        <w:t xml:space="preserve"> a visão ao usuário levando as mensagens de erro. Caso contrário o ciclo de vida continua normalmente.</w:t>
       </w:r>
     </w:p>
     <w:p>
@@ -853,14 +798,7 @@
           <w:rFonts w:ascii="Arial" w:hAnsi="Arial"/>
           <w:lang w:val="pt-BR"/>
         </w:rPr>
-        <w:t>. Pod</w:t>
-      </w:r>
-      <w:r>
-        <w:rPr>
-          <w:rFonts w:ascii="Arial" w:hAnsi="Arial"/>
-          <w:lang w:val="pt-BR"/>
-        </w:rPr>
-        <w:t xml:space="preserve">e haver erro na conversão, fazendo com que o JSF dispare um erro de tempo execução, caso ocorra o JSF adiciona esses erros no </w:t>
+        <w:t xml:space="preserve">. Pode haver erro na conversão, fazendo com que o JSF dispare um erro de tempo execução, caso ocorra o JSF adiciona esses erros no </w:t>
       </w:r>
       <w:proofErr w:type="spellStart"/>
       <w:r>
@@ -909,14 +847,7 @@
           <w:rFonts w:ascii="Arial" w:hAnsi="Arial"/>
           <w:lang w:val="pt-BR"/>
         </w:rPr>
-        <w:t>Fase 5 (Invocar Aplicação): O controlador do JSF chama o método associado a</w:t>
-      </w:r>
-      <w:r>
-        <w:rPr>
-          <w:rFonts w:ascii="Arial" w:hAnsi="Arial"/>
-          <w:lang w:val="pt-BR"/>
-        </w:rPr>
-        <w:t xml:space="preserve">o submeter o formulário, disparando assim a camada de regras de negócio da aplicação. Todos os valores foram validados e carregados nas fases anteriores, por isso poderemos usá-los conforme necessitar. Geralmente é retornada uma </w:t>
+        <w:t xml:space="preserve">Fase 5 (Invocar Aplicação): O controlador do JSF chama o método associado ao submeter o formulário, disparando assim a camada de regras de negócio da aplicação. Todos os valores foram validados e carregados nas fases anteriores, por isso poderemos usá-los conforme necessitar. Geralmente é retornada uma </w:t>
       </w:r>
       <w:proofErr w:type="spellStart"/>
       <w:r>
@@ -932,14 +863,7 @@
           <w:rFonts w:ascii="Arial" w:hAnsi="Arial"/>
           <w:lang w:val="pt-BR"/>
         </w:rPr>
-        <w:t xml:space="preserve"> de resultado do méto</w:t>
-      </w:r>
-      <w:r>
-        <w:rPr>
-          <w:rFonts w:ascii="Arial" w:hAnsi="Arial"/>
-          <w:lang w:val="pt-BR"/>
-        </w:rPr>
-        <w:t xml:space="preserve">do para JSF efetuar a </w:t>
+        <w:t xml:space="preserve"> de resultado do método para JSF efetuar a </w:t>
       </w:r>
       <w:proofErr w:type="spellStart"/>
       <w:r>
@@ -1118,13 +1042,7 @@
         <w:rPr>
           <w:b w:val="0"/>
         </w:rPr>
-        <w:t>: Controla os componentes vis</w:t>
-      </w:r>
-      <w:r>
-        <w:rPr>
-          <w:b w:val="0"/>
-        </w:rPr>
-        <w:t>uais da aplicação.</w:t>
+        <w:t>: Controla os componentes visuais da aplicação.</w:t>
       </w:r>
     </w:p>
     <w:p>
@@ -1218,13 +1136,7 @@
         <w:rPr>
           <w:b w:val="0"/>
         </w:rPr>
-        <w:t xml:space="preserve"> Responsável por realizar as operações </w:t>
-      </w:r>
-      <w:r>
-        <w:rPr>
-          <w:b w:val="0"/>
-        </w:rPr>
-        <w:t>no banco de dados.</w:t>
+        <w:t xml:space="preserve"> Responsável por realizar as operações no banco de dados.</w:t>
       </w:r>
     </w:p>
     <w:p>
@@ -1299,13 +1211,7 @@
         <w:rPr>
           <w:b w:val="0"/>
         </w:rPr>
-        <w:t xml:space="preserve"> controlado pelo JSF recebe o evento, valida as entradas de dados e realiza a cham</w:t>
-      </w:r>
-      <w:r>
-        <w:rPr>
-          <w:b w:val="0"/>
-        </w:rPr>
-        <w:t>ada a camada de serviços. A camada de serviço pode realizar uma ou mais chamadas à camada de persistência, devolvendo o modelo atualizado para a camada de serviço e consequentemente a camada de visualização.</w:t>
+        <w:t xml:space="preserve"> controlado pelo JSF recebe o evento, valida as entradas de dados e realiza a chamada a camada de serviços. A camada de serviço pode realizar uma ou mais chamadas à camada de persistência, devolvendo o modelo atualizado para a camada de serviço e consequentemente a camada de visualização.</w:t>
       </w:r>
     </w:p>
     <w:p>
@@ -1326,15 +1232,7 @@
           <w:color w:val="000000"/>
           <w:lang w:val="pt-BR"/>
         </w:rPr>
-        <w:t>A arquitetur</w:t>
-      </w:r>
-      <w:r>
-        <w:rPr>
-          <w:rFonts w:ascii="Arial" w:hAnsi="Arial"/>
-          <w:color w:val="000000"/>
-          <w:lang w:val="pt-BR"/>
-        </w:rPr>
-        <w:t>a MVC (</w:t>
+        <w:t>A arquitetura MVC (</w:t>
       </w:r>
       <w:proofErr w:type="spellStart"/>
       <w:r>
@@ -1466,15 +1364,7 @@
           <w:color w:val="000000"/>
           <w:lang w:val="pt-BR"/>
         </w:rPr>
-        <w:t>): É responsável pela interface com o usuário, controlando as</w:t>
-      </w:r>
-      <w:r>
-        <w:rPr>
-          <w:rFonts w:ascii="Arial" w:hAnsi="Arial"/>
-          <w:color w:val="000000"/>
-          <w:lang w:val="pt-BR"/>
-        </w:rPr>
-        <w:t xml:space="preserve"> entradas e saídas gráficas e textuais.  </w:t>
+        <w:t xml:space="preserve">): É responsável pela interface com o usuário, controlando as entradas e saídas gráficas e textuais.  </w:t>
       </w:r>
     </w:p>
     <w:p>
@@ -1564,14 +1454,7 @@
           <w:rFonts w:ascii="Arial" w:hAnsi="Arial"/>
           <w:lang w:val="pt-BR"/>
         </w:rPr>
-        <w:t xml:space="preserve">): </w:t>
-      </w:r>
-      <w:r>
-        <w:rPr>
-          <w:rFonts w:ascii="Arial" w:hAnsi="Arial"/>
-          <w:lang w:val="pt-BR"/>
-        </w:rPr>
-        <w:t>Controla as solicitações do usuário repassando as mesmas para o modelo ou para a visualização, adequadamente. Esta divisão de tarefas tem como objetivo de aumentar a flexibilidade e a reutilização do código.</w:t>
+        <w:t>): Controla as solicitações do usuário repassando as mesmas para o modelo ou para a visualização, adequadamente. Esta divisão de tarefas tem como objetivo de aumentar a flexibilidade e a reutilização do código.</w:t>
       </w:r>
     </w:p>
     <w:p>
@@ -1633,16 +1516,7 @@
           <w:bCs/>
           <w:lang w:val="pt-BR"/>
         </w:rPr>
-        <w:t xml:space="preserve">Casos </w:t>
-      </w:r>
-      <w:r>
-        <w:rPr>
-          <w:rFonts w:ascii="Arial" w:hAnsi="Arial"/>
-          <w:b/>
-          <w:bCs/>
-          <w:lang w:val="pt-BR"/>
-        </w:rPr>
-        <w:t>de uso:</w:t>
+        <w:t>Casos de uso:</w:t>
       </w:r>
     </w:p>
     <w:p>
@@ -1661,13 +1535,13 @@
       <w:r>
         <w:rPr>
           <w:noProof/>
-          <w:lang w:val="pt-BR" w:eastAsia="pt-BR"/>
+          <w:lang w:eastAsia="pt-BR"/>
         </w:rPr>
         <w:drawing>
-          <wp:inline distT="0" distB="0" distL="0" distR="0">
-            <wp:extent cx="5936615" cy="4053205"/>
-            <wp:effectExtent l="0" t="0" r="6985" b="4445"/>
-            <wp:docPr id="8" name="Imagem 8" descr="D:\Desktop\CM-visitante.PNG"/>
+          <wp:inline distT="0" distB="0" distL="0" distR="0" wp14:anchorId="0A760908" wp14:editId="1BF45C29">
+            <wp:extent cx="5943600" cy="4045585"/>
+            <wp:effectExtent l="0" t="0" r="0" b="0"/>
+            <wp:docPr id="4" name="Imagem 4"/>
             <wp:cNvGraphicFramePr>
               <a:graphicFrameLocks xmlns:a="http://schemas.openxmlformats.org/drawingml/2006/main" noChangeAspect="1"/>
             </wp:cNvGraphicFramePr>
@@ -1675,36 +1549,23 @@
               <a:graphicData uri="http://schemas.openxmlformats.org/drawingml/2006/picture">
                 <pic:pic xmlns:pic="http://schemas.openxmlformats.org/drawingml/2006/picture">
                   <pic:nvPicPr>
-                    <pic:cNvPr id="0" name="Picture 2" descr="D:\Desktop\CM-visitante.PNG"/>
-                    <pic:cNvPicPr>
-                      <a:picLocks noChangeAspect="1" noChangeArrowheads="1"/>
-                    </pic:cNvPicPr>
+                    <pic:cNvPr id="1" name=""/>
+                    <pic:cNvPicPr/>
                   </pic:nvPicPr>
                   <pic:blipFill>
-                    <a:blip r:embed="rId17">
-                      <a:extLst>
-                        <a:ext uri="{28A0092B-C50C-407E-A947-70E740481C1C}">
-                          <a14:useLocalDpi xmlns:a14="http://schemas.microsoft.com/office/drawing/2010/main" val="0"/>
-                        </a:ext>
-                      </a:extLst>
-                    </a:blip>
-                    <a:srcRect/>
+                    <a:blip r:embed="rId17"/>
                     <a:stretch>
                       <a:fillRect/>
                     </a:stretch>
                   </pic:blipFill>
-                  <pic:spPr bwMode="auto">
+                  <pic:spPr>
                     <a:xfrm>
                       <a:off x="0" y="0"/>
-                      <a:ext cx="5936615" cy="4053205"/>
+                      <a:ext cx="5943600" cy="4045585"/>
                     </a:xfrm>
                     <a:prstGeom prst="rect">
                       <a:avLst/>
                     </a:prstGeom>
-                    <a:noFill/>
-                    <a:ln>
-                      <a:noFill/>
-                    </a:ln>
                   </pic:spPr>
                 </pic:pic>
               </a:graphicData>
@@ -1712,12 +1573,13 @@
           </wp:inline>
         </w:drawing>
       </w:r>
+      <w:bookmarkStart w:id="0" w:name="_GoBack"/>
+      <w:bookmarkEnd w:id="0"/>
     </w:p>
     <w:p>
       <w:pPr>
         <w:pStyle w:val="Standarduser"/>
       </w:pPr>
-      <w:bookmarkStart w:id="0" w:name="_GoBack"/>
       <w:r>
         <w:rPr>
           <w:noProof/>
@@ -1773,7 +1635,6 @@
           </wp:inline>
         </w:drawing>
       </w:r>
-      <w:bookmarkEnd w:id="0"/>
     </w:p>
     <w:p>
       <w:pPr>
@@ -1833,12 +1694,6 @@
       <w:gridCol w:w="3162"/>
     </w:tblGrid>
     <w:tr>
-      <w:tblPrEx>
-        <w:tblCellMar>
-          <w:top w:w="0" w:type="dxa"/>
-          <w:bottom w:w="0" w:type="dxa"/>
-        </w:tblCellMar>
-      </w:tblPrEx>
       <w:tc>
         <w:tcPr>
           <w:tcW w:w="3162" w:type="dxa"/>
@@ -2030,12 +1885,6 @@
       <w:gridCol w:w="3194"/>
     </w:tblGrid>
     <w:tr>
-      <w:tblPrEx>
-        <w:tblCellMar>
-          <w:top w:w="0" w:type="dxa"/>
-          <w:bottom w:w="0" w:type="dxa"/>
-        </w:tblCellMar>
-      </w:tblPrEx>
       <w:tc>
         <w:tcPr>
           <w:tcW w:w="6379" w:type="dxa"/>
@@ -2122,12 +1971,6 @@
       </w:tc>
     </w:tr>
     <w:tr>
-      <w:tblPrEx>
-        <w:tblCellMar>
-          <w:top w:w="0" w:type="dxa"/>
-          <w:bottom w:w="0" w:type="dxa"/>
-        </w:tblCellMar>
-      </w:tblPrEx>
       <w:tc>
         <w:tcPr>
           <w:tcW w:w="6379" w:type="dxa"/>
@@ -6339,15 +6182,12 @@
   </w:num>
   <w:num w:numId="43">
     <w:abstractNumId w:val="22"/>
-    <w:lvlOverride w:ilvl="0"/>
   </w:num>
   <w:num w:numId="44">
     <w:abstractNumId w:val="2"/>
-    <w:lvlOverride w:ilvl="0"/>
   </w:num>
   <w:num w:numId="45">
     <w:abstractNumId w:val="40"/>
-    <w:lvlOverride w:ilvl="0"/>
   </w:num>
 </w:numbering>
 </file>

</xml_diff>